<commit_message>
add lots of function
</commit_message>
<xml_diff>
--- a/Zakkabag.docx
+++ b/Zakkabag.docx
@@ -20086,15 +20086,20 @@
       </w:r>
     </w:p>
     <w:p>
+      <w:pPr>
+        <w:rPr>
+          <w:rFonts w:hint="eastAsia"/>
+        </w:rPr>
+      </w:pPr>
       <w:r>
         <w:rPr>
           <w:noProof/>
         </w:rPr>
         <w:drawing>
-          <wp:inline distT="0" distB="0" distL="0" distR="0" wp14:anchorId="7D8BCCAD" wp14:editId="3B0AF18B">
-            <wp:extent cx="3648075" cy="5133975"/>
-            <wp:effectExtent l="0" t="0" r="9525" b="9525"/>
-            <wp:docPr id="12" name="图片 12"/>
+          <wp:inline distT="0" distB="0" distL="0" distR="0" wp14:anchorId="5FA6968E" wp14:editId="0A658E14">
+            <wp:extent cx="4029075" cy="5181600"/>
+            <wp:effectExtent l="0" t="0" r="9525" b="0"/>
+            <wp:docPr id="19" name="图片 19"/>
             <wp:cNvGraphicFramePr>
               <a:graphicFrameLocks xmlns:a="http://schemas.openxmlformats.org/drawingml/2006/main" noChangeAspect="1"/>
             </wp:cNvGraphicFramePr>
@@ -20114,7 +20119,7 @@
                   <pic:spPr>
                     <a:xfrm>
                       <a:off x="0" y="0"/>
-                      <a:ext cx="3648075" cy="5133975"/>
+                      <a:ext cx="4029075" cy="5181600"/>
                     </a:xfrm>
                     <a:prstGeom prst="rect">
                       <a:avLst/>
@@ -20129,6 +20134,21 @@
     </w:p>
     <w:p>
       <w:pPr>
+        <w:rPr>
+          <w:rFonts w:hint="eastAsia"/>
+        </w:rPr>
+      </w:pPr>
+    </w:p>
+    <w:p>
+      <w:r>
+        <w:rPr>
+          <w:rFonts w:hint="eastAsia"/>
+        </w:rPr>
+        <w:t>全屏显示</w:t>
+      </w:r>
+    </w:p>
+    <w:p>
+      <w:pPr>
         <w:pStyle w:val="3"/>
       </w:pPr>
       <w:r>
@@ -20147,16 +20167,15 @@
       </w:r>
     </w:p>
     <w:p>
-      <w:bookmarkStart w:id="15" w:name="_GoBack"/>
       <w:r>
         <w:rPr>
           <w:noProof/>
         </w:rPr>
         <w:drawing>
-          <wp:inline distT="0" distB="0" distL="0" distR="0" wp14:anchorId="4F340570" wp14:editId="2FCFB8D1">
-            <wp:extent cx="5486400" cy="2971800"/>
-            <wp:effectExtent l="0" t="0" r="0" b="0"/>
-            <wp:docPr id="17" name="图片 17"/>
+          <wp:inline distT="0" distB="0" distL="0" distR="0" wp14:anchorId="74278BF8" wp14:editId="19FDDA31">
+            <wp:extent cx="5486400" cy="5325110"/>
+            <wp:effectExtent l="0" t="0" r="0" b="8890"/>
+            <wp:docPr id="18" name="图片 18"/>
             <wp:cNvGraphicFramePr>
               <a:graphicFrameLocks xmlns:a="http://schemas.openxmlformats.org/drawingml/2006/main" noChangeAspect="1"/>
             </wp:cNvGraphicFramePr>
@@ -20176,7 +20195,7 @@
                   <pic:spPr>
                     <a:xfrm>
                       <a:off x="0" y="0"/>
-                      <a:ext cx="5486400" cy="2971800"/>
+                      <a:ext cx="5486400" cy="5325110"/>
                     </a:xfrm>
                     <a:prstGeom prst="rect">
                       <a:avLst/>
@@ -20188,7 +20207,6 @@
           </wp:inline>
         </w:drawing>
       </w:r>
-      <w:bookmarkEnd w:id="15"/>
     </w:p>
     <w:p>
       <w:pPr>
@@ -20561,10 +20579,10 @@
           <w:noProof/>
         </w:rPr>
         <w:drawing>
-          <wp:inline distT="0" distB="0" distL="0" distR="0" wp14:anchorId="473FF6B1" wp14:editId="03202C25">
-            <wp:extent cx="3705225" cy="6362700"/>
-            <wp:effectExtent l="0" t="0" r="9525" b="0"/>
-            <wp:docPr id="8" name="Picture 8"/>
+          <wp:inline distT="0" distB="0" distL="0" distR="0" wp14:anchorId="4EB48980" wp14:editId="7F0BC791">
+            <wp:extent cx="4057650" cy="6115050"/>
+            <wp:effectExtent l="0" t="0" r="0" b="0"/>
+            <wp:docPr id="20" name="图片 20"/>
             <wp:cNvGraphicFramePr>
               <a:graphicFrameLocks xmlns:a="http://schemas.openxmlformats.org/drawingml/2006/main" noChangeAspect="1"/>
             </wp:cNvGraphicFramePr>
@@ -20584,7 +20602,7 @@
                   <pic:spPr>
                     <a:xfrm>
                       <a:off x="0" y="0"/>
-                      <a:ext cx="3705225" cy="6362700"/>
+                      <a:ext cx="4057650" cy="6115050"/>
                     </a:xfrm>
                     <a:prstGeom prst="rect">
                       <a:avLst/>
@@ -20596,6 +20614,8 @@
           </wp:inline>
         </w:drawing>
       </w:r>
+      <w:bookmarkStart w:id="15" w:name="_GoBack"/>
+      <w:bookmarkEnd w:id="15"/>
     </w:p>
     <w:p>
       <w:pPr>
@@ -55853,6 +55873,35 @@
         </w:r>
       </w:hyperlink>
     </w:p>
+    <w:p>
+      <w:pPr>
+        <w:rPr>
+          <w:rFonts w:hint="eastAsia"/>
+        </w:rPr>
+      </w:pPr>
+      <w:hyperlink r:id="rId119" w:history="1">
+        <w:r>
+          <w:rPr>
+            <w:rStyle w:val="aa"/>
+          </w:rPr>
+          <w:t>https://pypi.python.org/pypi/django-pagination#downloads</w:t>
+        </w:r>
+      </w:hyperlink>
+    </w:p>
+    <w:p>
+      <w:pPr>
+        <w:rPr>
+          <w:rFonts w:hint="eastAsia"/>
+        </w:rPr>
+      </w:pPr>
+    </w:p>
+    <w:p>
+      <w:pPr>
+        <w:rPr>
+          <w:rFonts w:hint="eastAsia"/>
+        </w:rPr>
+      </w:pPr>
+    </w:p>
     <w:p/>
     <w:p>
       <w:pPr>
@@ -58344,7 +58393,7 @@
     </w:p>
     <w:p/>
     <w:p>
-      <w:hyperlink r:id="rId119" w:history="1">
+      <w:hyperlink r:id="rId120" w:history="1">
         <w:proofErr w:type="gramStart"/>
         <w:r>
           <w:rPr>
@@ -58362,7 +58411,7 @@
       </w:hyperlink>
     </w:p>
     <w:p>
-      <w:hyperlink r:id="rId120" w:history="1">
+      <w:hyperlink r:id="rId121" w:history="1">
         <w:r>
           <w:rPr>
             <w:rStyle w:val="aa"/>
@@ -58401,7 +58450,7 @@
       </w:hyperlink>
     </w:p>
     <w:p>
-      <w:hyperlink r:id="rId121" w:history="1">
+      <w:hyperlink r:id="rId122" w:history="1">
         <w:r>
           <w:rPr>
             <w:rStyle w:val="aa"/>
@@ -58454,7 +58503,7 @@
       <w:r>
         <w:br/>
       </w:r>
-      <w:hyperlink r:id="rId122" w:tgtFrame="_blank" w:history="1">
+      <w:hyperlink r:id="rId123" w:tgtFrame="_blank" w:history="1">
         <w:r>
           <w:rPr>
             <w:rStyle w:val="aa"/>
@@ -58484,7 +58533,7 @@
       <w:r>
         <w:br/>
       </w:r>
-      <w:hyperlink r:id="rId123" w:tgtFrame="_blank" w:history="1">
+      <w:hyperlink r:id="rId124" w:tgtFrame="_blank" w:history="1">
         <w:r>
           <w:rPr>
             <w:rStyle w:val="aa"/>
@@ -58520,7 +58569,7 @@
       <w:r>
         <w:br/>
       </w:r>
-      <w:hyperlink r:id="rId124" w:tgtFrame="_blank" w:history="1">
+      <w:hyperlink r:id="rId125" w:tgtFrame="_blank" w:history="1">
         <w:r>
           <w:rPr>
             <w:rStyle w:val="aa"/>
@@ -58556,7 +58605,7 @@
       <w:r>
         <w:br/>
       </w:r>
-      <w:hyperlink r:id="rId125" w:tgtFrame="_blank" w:history="1">
+      <w:hyperlink r:id="rId126" w:tgtFrame="_blank" w:history="1">
         <w:r>
           <w:rPr>
             <w:rStyle w:val="aa"/>
@@ -58592,7 +58641,7 @@
       <w:r>
         <w:br/>
       </w:r>
-      <w:hyperlink r:id="rId126" w:tgtFrame="_blank" w:history="1">
+      <w:hyperlink r:id="rId127" w:tgtFrame="_blank" w:history="1">
         <w:r>
           <w:rPr>
             <w:rStyle w:val="aa"/>
@@ -58644,7 +58693,7 @@
       </w:r>
     </w:p>
     <w:p>
-      <w:hyperlink r:id="rId127" w:history="1">
+      <w:hyperlink r:id="rId128" w:history="1">
         <w:r>
           <w:rPr>
             <w:rStyle w:val="aa"/>
@@ -58669,7 +58718,7 @@
       </w:hyperlink>
     </w:p>
     <w:p>
-      <w:hyperlink r:id="rId128" w:history="1">
+      <w:hyperlink r:id="rId129" w:history="1">
         <w:r>
           <w:rPr>
             <w:rStyle w:val="aa"/>
@@ -58697,7 +58746,7 @@
       </w:hyperlink>
     </w:p>
     <w:p>
-      <w:hyperlink r:id="rId129" w:history="1">
+      <w:hyperlink r:id="rId130" w:history="1">
         <w:r>
           <w:rPr>
             <w:rStyle w:val="aa"/>
@@ -58779,7 +58828,7 @@
       </w:hyperlink>
     </w:p>
     <w:p>
-      <w:hyperlink r:id="rId130" w:history="1">
+      <w:hyperlink r:id="rId131" w:history="1">
         <w:r>
           <w:rPr>
             <w:rStyle w:val="aa"/>
@@ -58801,7 +58850,7 @@
       </w:hyperlink>
     </w:p>
     <w:p>
-      <w:hyperlink r:id="rId131" w:history="1">
+      <w:hyperlink r:id="rId132" w:history="1">
         <w:r>
           <w:rPr>
             <w:rStyle w:val="aa"/>
@@ -58840,7 +58889,7 @@
           <w:rStyle w:val="aa"/>
         </w:rPr>
       </w:pPr>
-      <w:hyperlink r:id="rId132" w:history="1">
+      <w:hyperlink r:id="rId133" w:history="1">
         <w:r>
           <w:rPr>
             <w:rStyle w:val="aa"/>
@@ -58865,7 +58914,7 @@
       </w:hyperlink>
     </w:p>
     <w:p>
-      <w:hyperlink r:id="rId133" w:history="1">
+      <w:hyperlink r:id="rId134" w:history="1">
         <w:r>
           <w:rPr>
             <w:rStyle w:val="aa"/>
@@ -58875,7 +58924,7 @@
       </w:hyperlink>
     </w:p>
     <w:p>
-      <w:hyperlink r:id="rId134" w:history="1">
+      <w:hyperlink r:id="rId135" w:history="1">
         <w:r>
           <w:rPr>
             <w:rStyle w:val="aa"/>
@@ -58950,8 +58999,321 @@
     <w:p/>
     <w:p/>
     <w:p/>
-    <w:p/>
-    <w:p/>
+    <w:p>
+      <w:pPr>
+        <w:pStyle w:val="2"/>
+      </w:pPr>
+      <w:r>
+        <w:t>A</w:t>
+      </w:r>
+      <w:r>
+        <w:rPr>
+          <w:rFonts w:hint="eastAsia"/>
+        </w:rPr>
+        <w:t>nimate</w:t>
+      </w:r>
+    </w:p>
+    <w:p>
+      <w:pPr>
+        <w:rPr>
+          <w:rFonts w:hint="eastAsia"/>
+        </w:rPr>
+      </w:pPr>
+      <w:r>
+        <w:rPr>
+          <w:rFonts w:hint="eastAsia"/>
+        </w:rPr>
+        <w:t>动画显示</w:t>
+      </w:r>
+      <w:r>
+        <w:rPr>
+          <w:rFonts w:hint="eastAsia"/>
+        </w:rPr>
+        <w:t>thumnail</w:t>
+      </w:r>
+    </w:p>
+    <w:p>
+      <w:pPr>
+        <w:rPr>
+          <w:rFonts w:hint="eastAsia"/>
+        </w:rPr>
+      </w:pPr>
+    </w:p>
+    <w:p>
+      <w:pPr>
+        <w:pStyle w:val="2"/>
+        <w:rPr>
+          <w:rFonts w:hint="eastAsia"/>
+        </w:rPr>
+      </w:pPr>
+      <w:r>
+        <w:t>D</w:t>
+      </w:r>
+      <w:r>
+        <w:rPr>
+          <w:rFonts w:hint="eastAsia"/>
+        </w:rPr>
+        <w:t>iv</w:t>
+      </w:r>
+    </w:p>
+    <w:p>
+      <w:r>
+        <w:rPr>
+          <w:rFonts w:hint="eastAsia"/>
+        </w:rPr>
+        <w:t>div</w:t>
+      </w:r>
+      <w:r>
+        <w:rPr>
+          <w:rFonts w:hint="eastAsia"/>
+        </w:rPr>
+        <w:t>并列及全屏</w:t>
+      </w:r>
+    </w:p>
+    <w:p>
+      <w:pPr>
+        <w:rPr>
+          <w:rFonts w:hint="eastAsia"/>
+        </w:rPr>
+      </w:pPr>
+      <w:hyperlink r:id="rId136" w:history="1">
+        <w:r>
+          <w:rPr>
+            <w:rFonts w:ascii="Verdana" w:hAnsi="Verdana"/>
+            <w:color w:val="075DB3"/>
+            <w:sz w:val="21"/>
+            <w:szCs w:val="21"/>
+          </w:rPr>
+          <w:t>CSS</w:t>
+        </w:r>
+        <w:r>
+          <w:rPr>
+            <w:rFonts w:ascii="Verdana" w:hAnsi="Verdana"/>
+            <w:color w:val="075DB3"/>
+            <w:sz w:val="21"/>
+            <w:szCs w:val="21"/>
+          </w:rPr>
+          <w:t>技巧！像</w:t>
+        </w:r>
+        <w:r>
+          <w:rPr>
+            <w:rFonts w:ascii="Verdana" w:hAnsi="Verdana"/>
+            <w:color w:val="075DB3"/>
+            <w:sz w:val="21"/>
+            <w:szCs w:val="21"/>
+          </w:rPr>
+          <w:t>table</w:t>
+        </w:r>
+        <w:r>
+          <w:rPr>
+            <w:rFonts w:ascii="Verdana" w:hAnsi="Verdana"/>
+            <w:color w:val="075DB3"/>
+            <w:sz w:val="21"/>
+            <w:szCs w:val="21"/>
+          </w:rPr>
+          <w:t>一样布局</w:t>
+        </w:r>
+        <w:r>
+          <w:rPr>
+            <w:rFonts w:ascii="Verdana" w:hAnsi="Verdana"/>
+            <w:color w:val="075DB3"/>
+            <w:sz w:val="21"/>
+            <w:szCs w:val="21"/>
+          </w:rPr>
+          <w:t>div</w:t>
+        </w:r>
+      </w:hyperlink>
+    </w:p>
+    <w:p>
+      <w:pPr>
+        <w:rPr>
+          <w:rFonts w:hint="eastAsia"/>
+        </w:rPr>
+      </w:pPr>
+    </w:p>
+    <w:p>
+      <w:hyperlink r:id="rId137" w:history="1">
+        <w:r>
+          <w:rPr>
+            <w:rStyle w:val="aa"/>
+          </w:rPr>
+          <w:t xml:space="preserve">django textfield </w:t>
+        </w:r>
+        <w:r>
+          <w:rPr>
+            <w:rStyle w:val="aa"/>
+          </w:rPr>
+          <w:t>换行问题</w:t>
+        </w:r>
+      </w:hyperlink>
+    </w:p>
+    <w:p>
+      <w:proofErr w:type="gramStart"/>
+      <w:r>
+        <w:t>inebreaks</w:t>
+      </w:r>
+      <w:proofErr w:type="gramEnd"/>
+    </w:p>
+    <w:p>
+      <w:r>
+        <w:t>Replaces line breaks in plain text with appropriate HTML; a single newline becomes an HTML line break (&lt;br /&gt;) and a new line followed by a blank line becomes a paragraph break (&lt;/p&gt;).</w:t>
+      </w:r>
+    </w:p>
+    <w:p>
+      <w:r>
+        <w:t>For example:</w:t>
+      </w:r>
+    </w:p>
+    <w:p>
+      <w:r>
+        <w:t>{</w:t>
+      </w:r>
+      <w:proofErr w:type="gramStart"/>
+      <w:r>
+        <w:t>{ value</w:t>
+      </w:r>
+      <w:proofErr w:type="gramEnd"/>
+      <w:r>
+        <w:t>|linebreaks }}</w:t>
+      </w:r>
+    </w:p>
+    <w:p>
+      <w:r>
+        <w:br/>
+        <w:t>If value is Joel\nis a slug, the output will be &lt;p&gt;Joel&lt;br /&gt;is a slug&lt;/p&gt;.</w:t>
+      </w:r>
+    </w:p>
+    <w:p>
+      <w:pPr>
+        <w:rPr>
+          <w:rFonts w:hint="eastAsia"/>
+        </w:rPr>
+      </w:pPr>
+    </w:p>
+    <w:p>
+      <w:pPr>
+        <w:pStyle w:val="2"/>
+        <w:rPr>
+          <w:rFonts w:hint="eastAsia"/>
+        </w:rPr>
+      </w:pPr>
+      <w:proofErr w:type="gramStart"/>
+      <w:r>
+        <w:t>django-breadcrumbs</w:t>
+      </w:r>
+      <w:proofErr w:type="gramEnd"/>
+    </w:p>
+    <w:p>
+      <w:pPr>
+        <w:rPr>
+          <w:rFonts w:hint="eastAsia"/>
+        </w:rPr>
+      </w:pPr>
+    </w:p>
+    <w:p>
+      <w:pPr>
+        <w:rPr>
+          <w:rFonts w:hint="eastAsia"/>
+        </w:rPr>
+      </w:pPr>
+      <w:hyperlink r:id="rId138" w:history="1">
+        <w:r>
+          <w:rPr>
+            <w:rStyle w:val="aa"/>
+            <w:rFonts w:hint="eastAsia"/>
+          </w:rPr>
+          <w:t>【</w:t>
+        </w:r>
+        <w:r>
+          <w:rPr>
+            <w:rStyle w:val="aa"/>
+            <w:rFonts w:hint="eastAsia"/>
+          </w:rPr>
+          <w:t>Django</w:t>
+        </w:r>
+        <w:r>
+          <w:rPr>
+            <w:rStyle w:val="aa"/>
+            <w:rFonts w:hint="eastAsia"/>
+          </w:rPr>
+          <w:t>基础入门】</w:t>
+        </w:r>
+        <w:r>
+          <w:rPr>
+            <w:rStyle w:val="aa"/>
+            <w:rFonts w:hint="eastAsia"/>
+          </w:rPr>
+          <w:t>Breadcrumbs</w:t>
+        </w:r>
+        <w:r>
+          <w:rPr>
+            <w:rStyle w:val="aa"/>
+            <w:rFonts w:hint="eastAsia"/>
+          </w:rPr>
+          <w:t>导航栏</w:t>
+        </w:r>
+      </w:hyperlink>
+    </w:p>
+    <w:p>
+      <w:pPr>
+        <w:rPr>
+          <w:rFonts w:hint="eastAsia"/>
+        </w:rPr>
+      </w:pPr>
+      <w:hyperlink r:id="rId139" w:history="1">
+        <w:r>
+          <w:rPr>
+            <w:rStyle w:val="aa"/>
+          </w:rPr>
+          <w:t>https://github.com/chronossc/django-breadcrumbs</w:t>
+        </w:r>
+      </w:hyperlink>
+    </w:p>
+    <w:p>
+      <w:pPr>
+        <w:rPr>
+          <w:rFonts w:hint="eastAsia"/>
+        </w:rPr>
+      </w:pPr>
+      <w:hyperlink r:id="rId140" w:history="1">
+        <w:r>
+          <w:rPr>
+            <w:rStyle w:val="aa"/>
+          </w:rPr>
+          <w:t>https://pypi.python.org/pypi/django-breadcrumbs</w:t>
+        </w:r>
+      </w:hyperlink>
+    </w:p>
+    <w:p>
+      <w:pPr>
+        <w:rPr>
+          <w:rFonts w:hint="eastAsia"/>
+        </w:rPr>
+      </w:pPr>
+    </w:p>
+    <w:p>
+      <w:pPr>
+        <w:rPr>
+          <w:rFonts w:hint="eastAsia"/>
+        </w:rPr>
+      </w:pPr>
+      <w:r>
+        <w:rPr>
+          <w:rFonts w:hint="eastAsia"/>
+        </w:rPr>
+        <w:t>地图</w:t>
+      </w:r>
+    </w:p>
+    <w:p>
+      <w:hyperlink r:id="rId141" w:history="1">
+        <w:r>
+          <w:rPr>
+            <w:rStyle w:val="aa"/>
+          </w:rPr>
+          <w:t>在网页中插入百度地图</w:t>
+        </w:r>
+      </w:hyperlink>
+    </w:p>
     <w:p/>
     <w:p/>
     <w:sectPr>

</xml_diff>

<commit_message>
add office inspection list and detail view
</commit_message>
<xml_diff>
--- a/Zakkabag.docx
+++ b/Zakkabag.docx
@@ -12,6 +12,7 @@
         <w:lock w:val="sdtContentLocked"/>
         <w:group/>
       </w:sdtPr>
+      <w:sdtEndPr/>
       <w:sdtContent>
         <w:p>
           <w:pPr>
@@ -37,6 +38,7 @@
             <w:dataBinding w:xpath="/ns0:BlogPostInfo/ns0:PostTitle" w:storeItemID="{E7FDE212-C513-4BE9-953D-43EC2E71085D}"/>
             <w:text/>
           </w:sdtPr>
+          <w:sdtEndPr/>
           <w:sdtContent>
             <w:p>
               <w:pPr>
@@ -57742,8 +57744,8 @@
             <w:r>
               <w:fldChar w:fldCharType="separate"/>
             </w:r>
-            <w:bookmarkStart w:id="40" w:name="OLE_LINK11"/>
-            <w:bookmarkStart w:id="41" w:name="OLE_LINK10"/>
+            <w:bookmarkStart w:id="40" w:name="OLE_LINK10"/>
+            <w:bookmarkStart w:id="41" w:name="OLE_LINK11"/>
             <w:r>
               <w:rPr>
                 <w:rStyle w:val="aa"/>
@@ -57805,7 +57807,6 @@
           <w:p>
             <w:pPr>
               <w:rPr>
-                <w:rFonts w:hint="eastAsia"/>
                 <w:b/>
               </w:rPr>
             </w:pPr>
@@ -57819,7 +57820,6 @@
           <w:p>
             <w:pPr>
               <w:rPr>
-                <w:rFonts w:hint="eastAsia"/>
                 <w:b/>
               </w:rPr>
             </w:pPr>
@@ -57846,7 +57846,6 @@
           <w:p>
             <w:pPr>
               <w:rPr>
-                <w:rFonts w:hint="eastAsia"/>
                 <w:b/>
               </w:rPr>
             </w:pPr>
@@ -57867,7 +57866,6 @@
           <w:p>
             <w:pPr>
               <w:rPr>
-                <w:rFonts w:hint="eastAsia"/>
                 <w:b/>
               </w:rPr>
             </w:pPr>
@@ -57890,9 +57888,6 @@
             <w:pPr>
               <w:shd w:val="clear" w:color="auto" w:fill="FFFFFF"/>
               <w:spacing w:before="100" w:beforeAutospacing="1" w:after="100" w:afterAutospacing="1"/>
-              <w:rPr>
-                <w:rFonts w:hint="eastAsia"/>
-              </w:rPr>
             </w:pPr>
             <w:r>
               <w:t>Fetching comment counts:</w:t>
@@ -57930,13 +57925,7 @@
               <w:t xml:space="preserve">get_comment_count </w:t>
             </w:r>
           </w:p>
-          <w:p>
-            <w:pPr>
-              <w:rPr>
-                <w:rFonts w:hint="eastAsia"/>
-              </w:rPr>
-            </w:pPr>
-          </w:p>
+          <w:p/>
         </w:tc>
         <w:tc>
           <w:tcPr>
@@ -58045,9 +58034,6 @@
                 <w:tab w:val="left" w:pos="14656"/>
               </w:tabs>
               <w:ind w:left="480" w:right="480"/>
-              <w:rPr>
-                <w:rFonts w:hint="eastAsia"/>
-              </w:rPr>
             </w:pPr>
             <w:r>
               <w:t>{% get_comment_count for [app].[model] [id] as [varname] root_only %}</w:t>
@@ -58058,13 +58044,7 @@
           <w:tcPr>
             <w:tcW w:w="4819" w:type="dxa"/>
           </w:tcPr>
-          <w:p>
-            <w:pPr>
-              <w:rPr>
-                <w:rFonts w:hint="eastAsia"/>
-              </w:rPr>
-            </w:pPr>
-          </w:p>
+          <w:p/>
         </w:tc>
       </w:tr>
       <w:tr>
@@ -58081,13 +58061,7 @@
               <w:t>Fetching the comments list:</w:t>
             </w:r>
           </w:p>
-          <w:p>
-            <w:pPr>
-              <w:rPr>
-                <w:rFonts w:hint="eastAsia"/>
-              </w:rPr>
-            </w:pPr>
-          </w:p>
+          <w:p/>
         </w:tc>
         <w:tc>
           <w:tcPr>
@@ -58115,9 +58089,6 @@
                 <w:tab w:val="left" w:pos="14656"/>
               </w:tabs>
               <w:ind w:right="480"/>
-              <w:rPr>
-                <w:rFonts w:hint="eastAsia"/>
-              </w:rPr>
             </w:pPr>
             <w:r>
               <w:t xml:space="preserve">get_comment_list </w:t>
@@ -58204,9 +58175,6 @@
                 <w:tab w:val="left" w:pos="14656"/>
               </w:tabs>
               <w:ind w:left="480" w:right="480"/>
-              <w:rPr>
-                <w:rFonts w:hint="eastAsia"/>
-              </w:rPr>
             </w:pPr>
             <w:r>
               <w:t>{% get_comment_list for [object] as [varname] root_only %}</w:t>
@@ -58228,11 +58196,6 @@
             </w:r>
           </w:p>
           <w:p>
-            <w:pPr>
-              <w:rPr>
-                <w:rFonts w:hint="eastAsia"/>
-              </w:rPr>
-            </w:pPr>
             <w:r>
               <w:t xml:space="preserve">    'as' clause.</w:t>
             </w:r>
@@ -58253,13 +58216,7 @@
               <w:t>Rendering the comments list:</w:t>
             </w:r>
           </w:p>
-          <w:p>
-            <w:pPr>
-              <w:rPr>
-                <w:rFonts w:hint="eastAsia"/>
-              </w:rPr>
-            </w:pPr>
-          </w:p>
+          <w:p/>
         </w:tc>
         <w:tc>
           <w:tcPr>
@@ -58287,9 +58244,6 @@
                 <w:tab w:val="left" w:pos="14656"/>
               </w:tabs>
               <w:ind w:right="480"/>
-              <w:rPr>
-                <w:rFonts w:hint="eastAsia"/>
-              </w:rPr>
             </w:pPr>
             <w:r>
               <w:t xml:space="preserve">render_comment_list </w:t>
@@ -58403,9 +58357,6 @@
                 <w:tab w:val="left" w:pos="14656"/>
               </w:tabs>
               <w:ind w:left="480" w:right="480"/>
-              <w:rPr>
-                <w:rFonts w:hint="eastAsia"/>
-              </w:rPr>
             </w:pPr>
             <w:r>
               <w:t>{% render_comment_list for [app].[model] [id] root_only %}</w:t>
@@ -58422,11 +58373,6 @@
             </w:r>
           </w:p>
           <w:p>
-            <w:pPr>
-              <w:rPr>
-                <w:rFonts w:hint="eastAsia"/>
-              </w:rPr>
-            </w:pPr>
             <w:r>
               <w:t xml:space="preserve">    through the ``comments/list.html`` template</w:t>
             </w:r>
@@ -58447,13 +58393,7 @@
               <w:t>Fetching the comment form:</w:t>
             </w:r>
           </w:p>
-          <w:p>
-            <w:pPr>
-              <w:rPr>
-                <w:rFonts w:hint="eastAsia"/>
-              </w:rPr>
-            </w:pPr>
-          </w:p>
+          <w:p/>
         </w:tc>
         <w:tc>
           <w:tcPr>
@@ -58481,9 +58421,6 @@
                 <w:tab w:val="left" w:pos="14656"/>
               </w:tabs>
               <w:ind w:right="480"/>
-              <w:rPr>
-                <w:rFonts w:hint="eastAsia"/>
-              </w:rPr>
             </w:pPr>
             <w:r>
               <w:t xml:space="preserve">get_comment_form </w:t>
@@ -58597,9 +58534,6 @@
                 <w:tab w:val="left" w:pos="14656"/>
               </w:tabs>
               <w:ind w:left="480" w:right="480"/>
-              <w:rPr>
-                <w:rFonts w:hint="eastAsia"/>
-              </w:rPr>
             </w:pPr>
             <w:r>
               <w:t>{% get_comment_form for [app].[model] [id] as [varname] with [parent_id] %}</w:t>
@@ -58611,11 +58545,6 @@
             <w:tcW w:w="4819" w:type="dxa"/>
           </w:tcPr>
           <w:p>
-            <w:pPr>
-              <w:rPr>
-                <w:rFonts w:hint="eastAsia"/>
-              </w:rPr>
-            </w:pPr>
             <w:r>
               <w:t>Get a (new) form object to post a new comment.</w:t>
             </w:r>
@@ -58798,11 +58727,6 @@
             </w:r>
           </w:p>
           <w:p>
-            <w:pPr>
-              <w:rPr>
-                <w:rFonts w:hint="eastAsia"/>
-              </w:rPr>
-            </w:pPr>
             <w:r>
               <w:t xml:space="preserve">    the ``</w:t>
             </w:r>
@@ -59135,13 +59059,7 @@
               <w:t>The annotate_tree filter adds the open and close properties to the comment.</w:t>
             </w:r>
           </w:p>
-          <w:p>
-            <w:pPr>
-              <w:rPr>
-                <w:rFonts w:hint="eastAsia"/>
-              </w:rPr>
-            </w:pPr>
-          </w:p>
+          <w:p/>
         </w:tc>
       </w:tr>
       <w:tr>
@@ -59218,30 +59136,15 @@
           <w:tcPr>
             <w:tcW w:w="4819" w:type="dxa"/>
           </w:tcPr>
-          <w:p>
-            <w:pPr>
-              <w:rPr>
-                <w:rFonts w:hint="eastAsia"/>
-              </w:rPr>
-            </w:pPr>
-          </w:p>
+          <w:p/>
         </w:tc>
       </w:tr>
     </w:tbl>
-    <w:p>
-      <w:pPr>
-        <w:rPr>
-          <w:rFonts w:hint="eastAsia"/>
-        </w:rPr>
-      </w:pPr>
-    </w:p>
+    <w:p/>
     <w:p>
       <w:pPr>
         <w:pStyle w:val="3"/>
         <w:ind w:firstLine="883"/>
-        <w:rPr>
-          <w:rFonts w:hint="eastAsia"/>
-        </w:rPr>
       </w:pPr>
       <w:r>
         <w:rPr>
@@ -59250,13 +59153,7 @@
         <w:t>Requirement</w:t>
       </w:r>
     </w:p>
-    <w:p>
-      <w:pPr>
-        <w:rPr>
-          <w:rFonts w:hint="eastAsia"/>
-        </w:rPr>
-      </w:pPr>
-    </w:p>
+    <w:p/>
     <w:p>
       <w:r>
         <w:t>django-contrib-comments</w:t>
@@ -59272,209 +59169,171 @@
       </w:r>
     </w:p>
     <w:p>
-      <w:pPr>
-        <w:rPr>
-          <w:rFonts w:hint="eastAsia"/>
-        </w:rPr>
-      </w:pPr>
-      <w:r>
-        <w:rPr>
-          <w:rFonts w:hint="eastAsia"/>
-        </w:rPr>
-        <w:t>django-mptt</w:t>
-      </w:r>
-      <w:r>
-        <w:rPr>
-          <w:rFonts w:hint="eastAsia"/>
-        </w:rPr>
+      <w:r>
+        <w:rPr>
+          <w:rFonts w:hint="eastAsia"/>
+        </w:rPr>
+        <w:t xml:space="preserve">django-mptt </w:t>
+      </w:r>
+      <w:r>
+        <w:rPr>
+          <w:rFonts w:hint="eastAsia"/>
+        </w:rPr>
+        <w:t>支持</w:t>
+      </w:r>
+      <w:r>
+        <w:rPr>
+          <w:rFonts w:hint="eastAsia"/>
+        </w:rPr>
+        <w:t>threaded</w:t>
+      </w:r>
+    </w:p>
+    <w:p/>
+    <w:p>
+      <w:r>
+        <w:rPr>
+          <w:rFonts w:hint="eastAsia"/>
+        </w:rPr>
+        <w:t>在</w:t>
+      </w:r>
+      <w:r>
+        <w:rPr>
+          <w:rFonts w:hint="eastAsia"/>
+        </w:rPr>
+        <w:t>setting</w:t>
+      </w:r>
+      <w:r>
+        <w:rPr>
+          <w:rFonts w:hint="eastAsia"/>
+        </w:rPr>
+        <w:t>里添加</w:t>
+      </w:r>
+      <w:r>
+        <w:rPr>
+          <w:rFonts w:hint="eastAsia"/>
+        </w:rPr>
+        <w:t>APP</w:t>
+      </w:r>
+      <w:r>
+        <w:rPr>
+          <w:rFonts w:hint="eastAsia"/>
+        </w:rPr>
+        <w:t>，</w:t>
+      </w:r>
+      <w:r>
+        <w:rPr>
+          <w:rFonts w:hint="eastAsia"/>
+        </w:rPr>
+        <w:t>comments</w:t>
+      </w:r>
+      <w:r>
+        <w:rPr>
+          <w:rFonts w:hint="eastAsia"/>
+        </w:rPr>
+        <w:t>是自定义的</w:t>
+      </w:r>
+      <w:r>
+        <w:rPr>
+          <w:rFonts w:hint="eastAsia"/>
+        </w:rPr>
+        <w:t>app</w:t>
+      </w:r>
+    </w:p>
+    <w:p>
+      <w:pPr>
+        <w:pStyle w:val="codewithbg"/>
+      </w:pPr>
+      <w:r>
+        <w:t>INSTALLED_APPS = (</w:t>
+      </w:r>
+    </w:p>
+    <w:p>
+      <w:pPr>
+        <w:pStyle w:val="codewithbg"/>
+      </w:pPr>
+      <w:r>
+        <w:t xml:space="preserve">    'django_comments',   </w:t>
+      </w:r>
+    </w:p>
+    <w:p>
+      <w:pPr>
+        <w:pStyle w:val="codewithbg"/>
+      </w:pPr>
+      <w:r>
+        <w:t xml:space="preserve">    # 'django.contrib.comments',</w:t>
+      </w:r>
+    </w:p>
+    <w:p>
+      <w:pPr>
+        <w:pStyle w:val="codewithbg"/>
+      </w:pPr>
+      <w:r>
+        <w:t xml:space="preserve">    'mptt',</w:t>
+      </w:r>
+    </w:p>
+    <w:p>
+      <w:pPr>
+        <w:pStyle w:val="codewithbg"/>
+      </w:pPr>
+      <w:r>
+        <w:t xml:space="preserve">    'comments',</w:t>
+      </w:r>
+    </w:p>
+    <w:p>
+      <w:pPr>
+        <w:pStyle w:val="codewithbg"/>
+      </w:pPr>
+      <w:r>
+        <w:t>)</w:t>
+      </w:r>
+    </w:p>
+    <w:p/>
+    <w:p>
+      <w:r>
+        <w:rPr>
+          <w:rFonts w:hint="eastAsia"/>
+        </w:rPr>
+        <w:t>同时，在</w:t>
+      </w:r>
+      <w:r>
+        <w:rPr>
+          <w:rFonts w:hint="eastAsia"/>
+        </w:rPr>
+        <w:t>settings.py</w:t>
+      </w:r>
+      <w:r>
+        <w:rPr>
+          <w:rFonts w:hint="eastAsia"/>
+        </w:rPr>
+        <w:t>添加</w:t>
+      </w:r>
+    </w:p>
+    <w:p>
+      <w:pPr>
+        <w:pStyle w:val="codewithbg"/>
+      </w:pPr>
+      <w:r>
+        <w:t xml:space="preserve">COMMENTS_APP </w:t>
+      </w:r>
+      <w:r>
+        <w:rPr>
+          <w:b/>
+          <w:bCs/>
+          <w:color w:val="000000"/>
+        </w:rPr>
+        <w:t>=</w:t>
+      </w:r>
+      <w:r>
         <w:t xml:space="preserve"> </w:t>
       </w:r>
       <w:r>
         <w:rPr>
-          <w:rFonts w:hint="eastAsia"/>
-        </w:rPr>
-        <w:t>支持</w:t>
-      </w:r>
-      <w:r>
-        <w:rPr>
-          <w:rFonts w:hint="eastAsia"/>
-        </w:rPr>
-        <w:t>threaded</w:t>
-      </w:r>
-    </w:p>
-    <w:p>
-      <w:pPr>
-        <w:rPr>
-          <w:rFonts w:hint="eastAsia"/>
-        </w:rPr>
-      </w:pPr>
-    </w:p>
-    <w:p>
-      <w:pPr>
-        <w:rPr>
-          <w:rFonts w:hint="eastAsia"/>
-        </w:rPr>
-      </w:pPr>
-      <w:r>
-        <w:rPr>
-          <w:rFonts w:hint="eastAsia"/>
-        </w:rPr>
-        <w:t>在</w:t>
-      </w:r>
-      <w:r>
-        <w:rPr>
-          <w:rFonts w:hint="eastAsia"/>
-        </w:rPr>
-        <w:t>setting</w:t>
-      </w:r>
-      <w:r>
-        <w:rPr>
-          <w:rFonts w:hint="eastAsia"/>
-        </w:rPr>
-        <w:t>里添加</w:t>
-      </w:r>
-      <w:r>
-        <w:rPr>
-          <w:rFonts w:hint="eastAsia"/>
-        </w:rPr>
-        <w:t>APP</w:t>
-      </w:r>
-      <w:r>
-        <w:rPr>
-          <w:rFonts w:hint="eastAsia"/>
-        </w:rPr>
-        <w:t>，</w:t>
-      </w:r>
-      <w:r>
-        <w:rPr>
-          <w:rFonts w:hint="eastAsia"/>
-        </w:rPr>
-        <w:t>comments</w:t>
-      </w:r>
-      <w:r>
-        <w:rPr>
-          <w:rFonts w:hint="eastAsia"/>
-        </w:rPr>
-        <w:t>是自定义的</w:t>
-      </w:r>
-      <w:r>
-        <w:rPr>
-          <w:rFonts w:hint="eastAsia"/>
-        </w:rPr>
-        <w:t>app</w:t>
-      </w:r>
-    </w:p>
-    <w:p>
-      <w:pPr>
-        <w:pStyle w:val="codewithbg"/>
-      </w:pPr>
-      <w:r>
-        <w:t>INSTALLED_APPS = (</w:t>
-      </w:r>
-    </w:p>
-    <w:p>
-      <w:pPr>
-        <w:pStyle w:val="codewithbg"/>
-      </w:pPr>
-      <w:r>
-        <w:t xml:space="preserve">    'django_comments',   </w:t>
-      </w:r>
-    </w:p>
-    <w:p>
-      <w:pPr>
-        <w:pStyle w:val="codewithbg"/>
-      </w:pPr>
-      <w:r>
-        <w:t xml:space="preserve">    # 'django.contrib.comments',</w:t>
-      </w:r>
-    </w:p>
-    <w:p>
-      <w:pPr>
-        <w:pStyle w:val="codewithbg"/>
-      </w:pPr>
-      <w:r>
-        <w:t xml:space="preserve">    'mptt',</w:t>
-      </w:r>
-    </w:p>
-    <w:p>
-      <w:pPr>
-        <w:pStyle w:val="codewithbg"/>
-      </w:pPr>
-      <w:r>
-        <w:t xml:space="preserve">    'comments',</w:t>
-      </w:r>
-    </w:p>
-    <w:p>
-      <w:pPr>
-        <w:pStyle w:val="codewithbg"/>
-      </w:pPr>
-      <w:r>
-        <w:t>)</w:t>
-      </w:r>
-    </w:p>
-    <w:p>
-      <w:pPr>
-        <w:rPr>
-          <w:rFonts w:hint="eastAsia"/>
-        </w:rPr>
-      </w:pPr>
-    </w:p>
-    <w:p>
-      <w:pPr>
-        <w:rPr>
-          <w:rFonts w:hint="eastAsia"/>
-        </w:rPr>
-      </w:pPr>
-      <w:r>
-        <w:rPr>
-          <w:rFonts w:hint="eastAsia"/>
-        </w:rPr>
-        <w:t>同时，在</w:t>
-      </w:r>
-      <w:r>
-        <w:rPr>
-          <w:rFonts w:hint="eastAsia"/>
-        </w:rPr>
-        <w:t>settings.py</w:t>
-      </w:r>
-      <w:r>
-        <w:rPr>
-          <w:rFonts w:hint="eastAsia"/>
-        </w:rPr>
-        <w:t>添加</w:t>
-      </w:r>
-    </w:p>
-    <w:p>
-      <w:pPr>
-        <w:pStyle w:val="codewithbg"/>
-      </w:pPr>
-      <w:r>
-        <w:t xml:space="preserve">COMMENTS_APP </w:t>
-      </w:r>
-      <w:r>
-        <w:rPr>
-          <w:b/>
-          <w:bCs/>
-          <w:color w:val="000000"/>
-        </w:rPr>
-        <w:t>=</w:t>
-      </w:r>
-      <w:r>
-        <w:t xml:space="preserve"> </w:t>
-      </w:r>
-      <w:r>
-        <w:rPr>
           <w:color w:val="D01040"/>
         </w:rPr>
         <w:t>'comments'</w:t>
       </w:r>
     </w:p>
     <w:p>
-      <w:pPr>
-        <w:rPr>
-          <w:rFonts w:hint="eastAsia"/>
-        </w:rPr>
-      </w:pPr>
       <w:r>
         <w:rPr>
           <w:rFonts w:hint="eastAsia"/>
@@ -60023,11 +59882,6 @@
       </w:r>
     </w:p>
     <w:p>
-      <w:pPr>
-        <w:rPr>
-          <w:rFonts w:hint="eastAsia"/>
-        </w:rPr>
-      </w:pPr>
       <w:r>
         <w:rPr>
           <w:rFonts w:hint="eastAsia"/>
@@ -60758,19 +60612,8 @@
         <w:t xml:space="preserve"> data</w:t>
       </w:r>
     </w:p>
-    <w:p>
-      <w:pPr>
-        <w:rPr>
-          <w:rFonts w:hint="eastAsia"/>
-        </w:rPr>
-      </w:pPr>
-    </w:p>
-    <w:p>
-      <w:pPr>
-        <w:rPr>
-          <w:rFonts w:hint="eastAsia"/>
-        </w:rPr>
-      </w:pPr>
+    <w:p/>
+    <w:p>
       <w:r>
         <w:rPr>
           <w:rFonts w:ascii="Times New Roman" w:hAnsi="Times New Roman" w:cs="Times New Roman"/>
@@ -60782,19 +60625,8 @@
         <w:t>Django comments extensions work on a simple principle: you tell the comments app about what you’ve changed through the use of some simple hooks. Django then uses these hooks to lookup your altered models and forms and overrides the default set. So now that we’ve created our modified forms and models, we need to point Django at them.</w:t>
       </w:r>
     </w:p>
-    <w:p>
-      <w:pPr>
-        <w:rPr>
-          <w:rFonts w:hint="eastAsia"/>
-        </w:rPr>
-      </w:pPr>
-    </w:p>
-    <w:p>
-      <w:pPr>
-        <w:rPr>
-          <w:rFonts w:hint="eastAsia"/>
-        </w:rPr>
-      </w:pPr>
+    <w:p/>
+    <w:p>
       <w:r>
         <w:rPr>
           <w:rFonts w:hint="eastAsia"/>
@@ -61006,19 +60838,8 @@
         <w:t xml:space="preserve"> MPTTCommentForm</w:t>
       </w:r>
     </w:p>
-    <w:p>
-      <w:pPr>
-        <w:rPr>
-          <w:rFonts w:hint="eastAsia"/>
-        </w:rPr>
-      </w:pPr>
-    </w:p>
-    <w:p>
-      <w:pPr>
-        <w:rPr>
-          <w:rFonts w:hint="eastAsia"/>
-        </w:rPr>
-      </w:pPr>
+    <w:p/>
+    <w:p>
       <w:r>
         <w:rPr>
           <w:rFonts w:hint="eastAsia"/>
@@ -61044,9 +60865,6 @@
     <w:p>
       <w:pPr>
         <w:pStyle w:val="codewithbg"/>
-        <w:rPr>
-          <w:rFonts w:hint="eastAsia"/>
-        </w:rPr>
       </w:pPr>
       <w:r>
         <w:rPr>
@@ -61075,11 +60893,6 @@
       </w:r>
     </w:p>
     <w:p>
-      <w:pPr>
-        <w:rPr>
-          <w:rFonts w:hint="eastAsia"/>
-        </w:rPr>
-      </w:pPr>
       <w:r>
         <w:rPr>
           <w:rFonts w:hint="eastAsia"/>
@@ -61099,13 +60912,7 @@
         <w:t>作为对象名</w:t>
       </w:r>
     </w:p>
-    <w:p>
-      <w:pPr>
-        <w:rPr>
-          <w:rFonts w:hint="eastAsia"/>
-        </w:rPr>
-      </w:pPr>
-    </w:p>
+    <w:p/>
     <w:p>
       <w:pPr>
         <w:pStyle w:val="codewithbg"/>
@@ -61232,7 +61039,6 @@
       <w:pPr>
         <w:pStyle w:val="codewithbg"/>
         <w:rPr>
-          <w:rFonts w:hint="eastAsia"/>
           <w:b/>
           <w:bCs/>
           <w:i/>
@@ -61953,7 +61759,6 @@
         <w:pStyle w:val="codewithbg"/>
         <w:ind w:firstLine="480"/>
         <w:rPr>
-          <w:rFonts w:hint="eastAsia"/>
           <w:b/>
           <w:bCs/>
           <w:i/>
@@ -62069,7 +61874,6 @@
       <w:pPr>
         <w:pStyle w:val="codewithbg"/>
         <w:rPr>
-          <w:rFonts w:hint="eastAsia"/>
           <w:b/>
           <w:bCs/>
           <w:i/>
@@ -62361,11 +62165,6 @@
       </w:r>
     </w:p>
     <w:p>
-      <w:pPr>
-        <w:rPr>
-          <w:rFonts w:hint="eastAsia"/>
-        </w:rPr>
-      </w:pPr>
       <w:r>
         <w:rPr>
           <w:b/>
@@ -62390,11 +62189,6 @@
       </w:r>
     </w:p>
     <w:p>
-      <w:pPr>
-        <w:rPr>
-          <w:rFonts w:hint="eastAsia"/>
-        </w:rPr>
-      </w:pPr>
       <w:r>
         <w:rPr>
           <w:rFonts w:hint="eastAsia"/>
@@ -62450,19 +62244,8 @@
         </w:drawing>
       </w:r>
     </w:p>
-    <w:p>
-      <w:pPr>
-        <w:rPr>
-          <w:rFonts w:hint="eastAsia"/>
-        </w:rPr>
-      </w:pPr>
-    </w:p>
-    <w:p>
-      <w:pPr>
-        <w:rPr>
-          <w:rFonts w:hint="eastAsia"/>
-        </w:rPr>
-      </w:pPr>
+    <w:p/>
+    <w:p>
       <w:r>
         <w:rPr>
           <w:rFonts w:hint="eastAsia"/>
@@ -62486,11 +62269,6 @@
       </w:r>
     </w:p>
     <w:p>
-      <w:pPr>
-        <w:rPr>
-          <w:rFonts w:hint="eastAsia"/>
-        </w:rPr>
-      </w:pPr>
       <w:r>
         <w:rPr>
           <w:rFonts w:hint="eastAsia"/>
@@ -62513,7 +62291,6 @@
     <w:p>
       <w:pPr>
         <w:rPr>
-          <w:rFonts w:hint="eastAsia"/>
           <w:color w:val="333333"/>
         </w:rPr>
       </w:pPr>
@@ -62567,11 +62344,6 @@
       </w:r>
     </w:p>
     <w:p>
-      <w:pPr>
-        <w:rPr>
-          <w:rFonts w:hint="eastAsia"/>
-        </w:rPr>
-      </w:pPr>
       <w:r>
         <w:rPr>
           <w:rFonts w:hint="eastAsia"/>
@@ -63171,26 +62943,9 @@
         <w:t>%}</w:t>
       </w:r>
     </w:p>
-    <w:p>
-      <w:pPr>
-        <w:rPr>
-          <w:rFonts w:hint="eastAsia"/>
-        </w:rPr>
-      </w:pPr>
-    </w:p>
-    <w:p>
-      <w:pPr>
-        <w:rPr>
-          <w:rFonts w:hint="eastAsia"/>
-        </w:rPr>
-      </w:pPr>
-    </w:p>
-    <w:p>
-      <w:pPr>
-        <w:rPr>
-          <w:rFonts w:hint="eastAsia"/>
-        </w:rPr>
-      </w:pPr>
+    <w:p/>
+    <w:p/>
+    <w:p>
       <w:r>
         <w:rPr>
           <w:rFonts w:hint="eastAsia"/>
@@ -63845,7 +63600,6 @@
         <w:pStyle w:val="codewithbg"/>
         <w:ind w:firstLine="480"/>
         <w:rPr>
-          <w:rFonts w:hint="eastAsia"/>
           <w:b/>
           <w:bCs/>
           <w:i/>
@@ -64026,19 +63780,8 @@
         <w:t>&lt;/form&gt;</w:t>
       </w:r>
     </w:p>
-    <w:p>
-      <w:pPr>
-        <w:rPr>
-          <w:rFonts w:hint="eastAsia"/>
-        </w:rPr>
-      </w:pPr>
-    </w:p>
-    <w:p>
-      <w:pPr>
-        <w:rPr>
-          <w:rFonts w:hint="eastAsia"/>
-        </w:rPr>
-      </w:pPr>
+    <w:p/>
+    <w:p>
       <w:r>
         <w:rPr>
           <w:rFonts w:hint="eastAsia"/>
@@ -64071,11 +63814,6 @@
       </w:r>
     </w:p>
     <w:p>
-      <w:pPr>
-        <w:rPr>
-          <w:rFonts w:hint="eastAsia"/>
-        </w:rPr>
-      </w:pPr>
       <w:r>
         <w:rPr>
           <w:color w:val="333333"/>
@@ -64159,20 +63897,11 @@
         </w:rPr>
         <w:t>，不工作</w:t>
       </w:r>
-      <w:bookmarkStart w:id="42" w:name="_GoBack"/>
-      <w:bookmarkEnd w:id="42"/>
-    </w:p>
-    <w:p>
-      <w:pPr>
-        <w:rPr>
-          <w:rFonts w:hint="eastAsia"/>
-        </w:rPr>
-      </w:pPr>
-    </w:p>
-    <w:p>
-      <w:pPr>
-        <w:rPr>
-          <w:rFonts w:hint="eastAsia"/>
+    </w:p>
+    <w:p/>
+    <w:p>
+      <w:pPr>
+        <w:rPr>
           <w:b/>
         </w:rPr>
       </w:pPr>
@@ -64208,20 +63937,11 @@
         <w:t>可以参考这个原文件</w:t>
       </w:r>
     </w:p>
-    <w:p>
-      <w:pPr>
-        <w:rPr>
-          <w:rFonts w:hint="eastAsia"/>
-        </w:rPr>
-      </w:pPr>
-    </w:p>
+    <w:p/>
     <w:p>
       <w:pPr>
         <w:pStyle w:val="3"/>
         <w:ind w:firstLine="883"/>
-        <w:rPr>
-          <w:rFonts w:hint="eastAsia"/>
-        </w:rPr>
       </w:pPr>
       <w:r>
         <w:rPr>
@@ -64249,11 +63969,6 @@
       </w:r>
     </w:p>
     <w:p>
-      <w:pPr>
-        <w:rPr>
-          <w:rFonts w:hint="eastAsia"/>
-        </w:rPr>
-      </w:pPr>
       <w:r>
         <w:rPr>
           <w:rFonts w:hint="eastAsia"/>
@@ -64274,11 +63989,6 @@
       </w:r>
     </w:p>
     <w:p>
-      <w:pPr>
-        <w:rPr>
-          <w:rFonts w:hint="eastAsia"/>
-        </w:rPr>
-      </w:pPr>
       <w:r>
         <w:rPr>
           <w:rFonts w:hint="eastAsia"/>
@@ -64359,11 +64069,6 @@
       </w:r>
     </w:p>
     <w:p>
-      <w:pPr>
-        <w:rPr>
-          <w:rFonts w:hint="eastAsia"/>
-        </w:rPr>
-      </w:pPr>
       <w:r>
         <w:t>for</w:t>
       </w:r>
@@ -64661,19 +64366,8 @@
         <w:t>&gt;</w:t>
       </w:r>
     </w:p>
-    <w:p>
-      <w:pPr>
-        <w:rPr>
-          <w:rFonts w:hint="eastAsia"/>
-        </w:rPr>
-      </w:pPr>
-    </w:p>
-    <w:p>
-      <w:pPr>
-        <w:rPr>
-          <w:rFonts w:hint="eastAsia"/>
-        </w:rPr>
-      </w:pPr>
+    <w:p/>
+    <w:p>
       <w:r>
         <w:rPr>
           <w:rFonts w:hint="eastAsia"/>
@@ -64951,11 +64645,6 @@
       </w:r>
     </w:p>
     <w:p>
-      <w:pPr>
-        <w:rPr>
-          <w:rFonts w:hint="eastAsia"/>
-        </w:rPr>
-      </w:pPr>
       <w:r>
         <w:t>request.REQUEST.c</w:t>
       </w:r>
@@ -65012,11 +64701,6 @@
       </w:r>
     </w:p>
     <w:p>
-      <w:pPr>
-        <w:rPr>
-          <w:rFonts w:hint="eastAsia"/>
-        </w:rPr>
-      </w:pPr>
       <w:r>
         <w:rPr>
           <w:rFonts w:hint="eastAsia"/>
@@ -65087,7 +64771,7 @@
           <w:tab w:val="left" w:pos="14656"/>
         </w:tabs>
         <w:rPr>
-          <w:rFonts w:ascii="Courier New" w:eastAsia="宋体" w:hAnsi="Courier New" w:cs="Courier New" w:hint="eastAsia"/>
+          <w:rFonts w:ascii="Courier New" w:eastAsia="宋体" w:hAnsi="Courier New" w:cs="Courier New"/>
           <w:color w:val="333333"/>
           <w:sz w:val="24"/>
           <w:szCs w:val="24"/>
@@ -65114,9 +64798,6 @@
           <w:tab w:val="left" w:pos="13740"/>
           <w:tab w:val="left" w:pos="14656"/>
         </w:tabs>
-        <w:rPr>
-          <w:rFonts w:hint="eastAsia"/>
-        </w:rPr>
       </w:pPr>
       <w:r>
         <w:rPr>
@@ -65179,7 +64860,7 @@
           <w:tab w:val="left" w:pos="14656"/>
         </w:tabs>
         <w:rPr>
-          <w:rFonts w:ascii="Courier New" w:eastAsia="宋体" w:hAnsi="Courier New" w:cs="Courier New" w:hint="eastAsia"/>
+          <w:rFonts w:ascii="Courier New" w:eastAsia="宋体" w:hAnsi="Courier New" w:cs="Courier New"/>
           <w:color w:val="333333"/>
           <w:sz w:val="24"/>
           <w:szCs w:val="24"/>
@@ -65532,9 +65213,6 @@
     <w:p>
       <w:pPr>
         <w:pStyle w:val="codewithbg"/>
-        <w:rPr>
-          <w:rFonts w:hint="eastAsia"/>
-        </w:rPr>
       </w:pPr>
       <w:r>
         <w:t>&lt;/script&gt;</w:t>
@@ -65561,7 +65239,7 @@
           <w:tab w:val="left" w:pos="14656"/>
         </w:tabs>
         <w:rPr>
-          <w:rFonts w:ascii="Courier New" w:eastAsia="宋体" w:hAnsi="Courier New" w:cs="Courier New" w:hint="eastAsia"/>
+          <w:rFonts w:ascii="Courier New" w:eastAsia="宋体" w:hAnsi="Courier New" w:cs="Courier New"/>
           <w:color w:val="333333"/>
           <w:sz w:val="24"/>
           <w:szCs w:val="24"/>
@@ -65569,11 +65247,6 @@
       </w:pPr>
     </w:p>
     <w:p>
-      <w:pPr>
-        <w:rPr>
-          <w:rFonts w:hint="eastAsia"/>
-        </w:rPr>
-      </w:pPr>
       <w:r>
         <w:t>S</w:t>
       </w:r>
@@ -65648,11 +65321,6 @@
       </w:r>
     </w:p>
     <w:p>
-      <w:pPr>
-        <w:rPr>
-          <w:rFonts w:hint="eastAsia"/>
-        </w:rPr>
-      </w:pPr>
       <w:r>
         <w:rPr>
           <w:rFonts w:hint="eastAsia"/>
@@ -65679,11 +65347,6 @@
       </w:r>
     </w:p>
     <w:p>
-      <w:pPr>
-        <w:rPr>
-          <w:rFonts w:hint="eastAsia"/>
-        </w:rPr>
-      </w:pPr>
       <w:r>
         <w:t>F</w:t>
       </w:r>
@@ -65701,11 +65364,6 @@
       </w:r>
     </w:p>
     <w:p>
-      <w:pPr>
-        <w:rPr>
-          <w:rFonts w:hint="eastAsia"/>
-        </w:rPr>
-      </w:pPr>
       <w:r>
         <w:rPr>
           <w:rFonts w:hint="eastAsia"/>
@@ -65762,11 +65420,6 @@
       </w:r>
     </w:p>
     <w:p>
-      <w:pPr>
-        <w:rPr>
-          <w:rFonts w:hint="eastAsia"/>
-        </w:rPr>
-      </w:pPr>
       <w:r>
         <w:rPr>
           <w:rFonts w:hint="eastAsia"/>
@@ -65775,11 +65428,6 @@
       </w:r>
     </w:p>
     <w:p>
-      <w:pPr>
-        <w:rPr>
-          <w:rFonts w:hint="eastAsia"/>
-        </w:rPr>
-      </w:pPr>
       <w:r>
         <w:rPr>
           <w:rFonts w:hint="eastAsia"/>
@@ -65835,19 +65483,8 @@
         </w:drawing>
       </w:r>
     </w:p>
-    <w:p>
-      <w:pPr>
-        <w:rPr>
-          <w:rFonts w:hint="eastAsia"/>
-        </w:rPr>
-      </w:pPr>
-    </w:p>
-    <w:p>
-      <w:pPr>
-        <w:rPr>
-          <w:rFonts w:hint="eastAsia"/>
-        </w:rPr>
-      </w:pPr>
+    <w:p/>
+    <w:p>
       <w:r>
         <w:rPr>
           <w:rFonts w:hint="eastAsia"/>
@@ -65856,11 +65493,6 @@
       </w:r>
     </w:p>
     <w:p>
-      <w:pPr>
-        <w:rPr>
-          <w:rFonts w:hint="eastAsia"/>
-        </w:rPr>
-      </w:pPr>
       <w:r>
         <w:rPr>
           <w:rFonts w:hint="eastAsia"/>
@@ -65916,19 +65548,8 @@
         </w:drawing>
       </w:r>
     </w:p>
-    <w:p>
-      <w:pPr>
-        <w:rPr>
-          <w:rFonts w:hint="eastAsia"/>
-        </w:rPr>
-      </w:pPr>
-    </w:p>
-    <w:p>
-      <w:pPr>
-        <w:rPr>
-          <w:rFonts w:hint="eastAsia"/>
-        </w:rPr>
-      </w:pPr>
+    <w:p/>
+    <w:p>
       <w:r>
         <w:rPr>
           <w:rFonts w:hint="eastAsia"/>
@@ -65937,11 +65558,6 @@
       </w:r>
     </w:p>
     <w:p>
-      <w:pPr>
-        <w:rPr>
-          <w:rFonts w:hint="eastAsia"/>
-        </w:rPr>
-      </w:pPr>
       <w:r>
         <w:t>#cmt_show</w:t>
       </w:r>
@@ -66019,9 +65635,6 @@
     <w:p>
       <w:pPr>
         <w:pStyle w:val="codewithbg"/>
-        <w:rPr>
-          <w:rFonts w:hint="eastAsia"/>
-        </w:rPr>
       </w:pPr>
       <w:r>
         <w:t xml:space="preserve">                        $('.comment-form form').bindPostCommentHandler();</w:t>
@@ -66048,7 +65661,7 @@
           <w:tab w:val="left" w:pos="14656"/>
         </w:tabs>
         <w:rPr>
-          <w:rFonts w:ascii="Courier New" w:eastAsia="宋体" w:hAnsi="Courier New" w:cs="Courier New" w:hint="eastAsia"/>
+          <w:rFonts w:ascii="Courier New" w:eastAsia="宋体" w:hAnsi="Courier New" w:cs="Courier New"/>
           <w:color w:val="333333"/>
           <w:sz w:val="24"/>
           <w:szCs w:val="24"/>
@@ -66059,9 +65672,6 @@
       <w:pPr>
         <w:pStyle w:val="3"/>
         <w:ind w:firstLine="883"/>
-        <w:rPr>
-          <w:rFonts w:hint="eastAsia"/>
-        </w:rPr>
       </w:pPr>
       <w:r>
         <w:rPr>
@@ -66076,19 +65686,8 @@
         <w:t>level0 form</w:t>
       </w:r>
     </w:p>
-    <w:p>
-      <w:pPr>
-        <w:rPr>
-          <w:rFonts w:hint="eastAsia"/>
-        </w:rPr>
-      </w:pPr>
-    </w:p>
-    <w:p>
-      <w:pPr>
-        <w:rPr>
-          <w:rFonts w:hint="eastAsia"/>
-        </w:rPr>
-      </w:pPr>
+    <w:p/>
+    <w:p>
       <w:r>
         <w:rPr>
           <w:rFonts w:hint="eastAsia"/>
@@ -66240,15 +65839,23 @@
         <w:pStyle w:val="codewithbg"/>
       </w:pPr>
       <w:r>
-        <w:t xml:space="preserve">              {% if field.errors %} class="error"{% endif %}</w:t>
-      </w:r>
-    </w:p>
-    <w:p>
-      <w:pPr>
-        <w:pStyle w:val="codewithbg"/>
-      </w:pPr>
-      <w:r>
-        <w:t xml:space="preserve">              {% ifequal field.name "honeypot" %} style="display:none;"{% endifequal %}&gt;</w:t>
+        <w:t xml:space="preserve">        </w:t>
+      </w:r>
+      <w:r>
+        <w:t>{% if field.errors %} class="error"{% endif %}</w:t>
+      </w:r>
+    </w:p>
+    <w:p>
+      <w:pPr>
+        <w:pStyle w:val="codewithbg"/>
+      </w:pPr>
+      <w:r>
+        <w:t xml:space="preserve">        </w:t>
+      </w:r>
+      <w:bookmarkStart w:id="42" w:name="_GoBack"/>
+      <w:bookmarkEnd w:id="42"/>
+      <w:r>
+        <w:t>{% ifequal field.name "honeypot" %} style="display:none;"{% endifequal %}&gt;</w:t>
       </w:r>
     </w:p>
     <w:p>
@@ -66318,49 +65925,19 @@
     <w:p>
       <w:pPr>
         <w:pStyle w:val="codewithbg"/>
-        <w:rPr>
-          <w:rFonts w:hint="eastAsia"/>
-        </w:rPr>
       </w:pPr>
       <w:r>
         <w:t>&lt;/form&gt;</w:t>
       </w:r>
     </w:p>
-    <w:p>
-      <w:pPr>
-        <w:rPr>
-          <w:rFonts w:hint="eastAsia"/>
-        </w:rPr>
-      </w:pPr>
-    </w:p>
-    <w:p>
-      <w:pPr>
-        <w:rPr>
-          <w:rFonts w:hint="eastAsia"/>
-        </w:rPr>
-      </w:pPr>
-    </w:p>
-    <w:p>
-      <w:pPr>
-        <w:rPr>
-          <w:rFonts w:hint="eastAsia"/>
-        </w:rPr>
-      </w:pPr>
-    </w:p>
-    <w:p>
-      <w:pPr>
-        <w:rPr>
-          <w:rFonts w:hint="eastAsia"/>
-        </w:rPr>
-      </w:pPr>
-    </w:p>
+    <w:p/>
+    <w:p/>
+    <w:p/>
+    <w:p/>
     <w:p>
       <w:pPr>
         <w:pStyle w:val="3"/>
         <w:ind w:firstLine="883"/>
-        <w:rPr>
-          <w:rFonts w:hint="eastAsia"/>
-        </w:rPr>
       </w:pPr>
       <w:r>
         <w:rPr>
@@ -66382,9 +65959,6 @@
           <w:ilvl w:val="0"/>
           <w:numId w:val="26"/>
         </w:numPr>
-        <w:rPr>
-          <w:rFonts w:hint="eastAsia"/>
-        </w:rPr>
       </w:pPr>
       <w:r>
         <w:t>P</w:t>
@@ -66421,9 +65995,6 @@
           <w:ilvl w:val="0"/>
           <w:numId w:val="26"/>
         </w:numPr>
-        <w:rPr>
-          <w:rFonts w:hint="eastAsia"/>
-        </w:rPr>
       </w:pPr>
       <w:r>
         <w:t>P</w:t>
@@ -66460,9 +66031,6 @@
           <w:ilvl w:val="0"/>
           <w:numId w:val="26"/>
         </w:numPr>
-        <w:rPr>
-          <w:rFonts w:hint="eastAsia"/>
-        </w:rPr>
       </w:pPr>
       <w:r>
         <w:rPr>
@@ -66478,9 +66046,6 @@
           <w:ilvl w:val="0"/>
           <w:numId w:val="26"/>
         </w:numPr>
-        <w:rPr>
-          <w:rFonts w:hint="eastAsia"/>
-        </w:rPr>
       </w:pPr>
       <w:r>
         <w:rPr>
@@ -66495,13 +66060,7 @@
         <w:t>post comments</w:t>
       </w:r>
     </w:p>
-    <w:p>
-      <w:pPr>
-        <w:rPr>
-          <w:rFonts w:hint="eastAsia"/>
-        </w:rPr>
-      </w:pPr>
-    </w:p>
+    <w:p/>
     <w:p/>
     <w:p>
       <w:hyperlink r:id="rId113" w:tgtFrame="_blank" w:history="1">
@@ -76622,6 +76181,7 @@
   </w:compat>
   <w:rsids>
     <w:rsidRoot w:val="004A1F20"/>
+    <w:rsid w:val="000051A9"/>
     <w:rsid w:val="000A6A83"/>
     <w:rsid w:val="00135638"/>
     <w:rsid w:val="001648F6"/>
@@ -76648,6 +76208,7 @@
     <w:rsid w:val="00B874F0"/>
     <w:rsid w:val="00C228D5"/>
     <w:rsid w:val="00C31990"/>
+    <w:rsid w:val="00D10867"/>
     <w:rsid w:val="00E8297F"/>
     <w:rsid w:val="00F430A4"/>
     <w:rsid w:val="00F57200"/>
@@ -76866,7 +76427,7 @@
     <w:basedOn w:val="a0"/>
     <w:uiPriority w:val="99"/>
     <w:semiHidden/>
-    <w:rsid w:val="00E8297F"/>
+    <w:rsid w:val="00D10867"/>
     <w:rPr>
       <w:color w:val="808080"/>
     </w:rPr>
@@ -77067,7 +76628,7 @@
     <w:basedOn w:val="a0"/>
     <w:uiPriority w:val="99"/>
     <w:semiHidden/>
-    <w:rsid w:val="00E8297F"/>
+    <w:rsid w:val="00D10867"/>
     <w:rPr>
       <w:color w:val="808080"/>
     </w:rPr>

</xml_diff>